<commit_message>
updated paperwork for IRB and finished modified version of death penalty prompt.
</commit_message>
<xml_diff>
--- a/Dissertation Proposal/Restructure process/Moral Conviction Essays Study 3 Extra Material Draft.docx
+++ b/Dissertation Proposal/Restructure process/Moral Conviction Essays Study 3 Extra Material Draft.docx
@@ -2,6 +2,25 @@
 <file path=word/document.xml><?xml version="1.0" encoding="utf-8"?>
 <w:document xmlns:wpc="http://schemas.microsoft.com/office/word/2010/wordprocessingCanvas" xmlns:cx="http://schemas.microsoft.com/office/drawing/2014/chartex" xmlns:cx1="http://schemas.microsoft.com/office/drawing/2015/9/8/chartex" xmlns:cx2="http://schemas.microsoft.com/office/drawing/2015/10/21/chartex" xmlns:cx3="http://schemas.microsoft.com/office/drawing/2016/5/9/chartex" xmlns:cx4="http://schemas.microsoft.com/office/drawing/2016/5/10/chartex" xmlns:cx5="http://schemas.microsoft.com/office/drawing/2016/5/11/chartex" xmlns:cx6="http://schemas.microsoft.com/office/drawing/2016/5/12/chartex" xmlns:cx7="http://schemas.microsoft.com/office/drawing/2016/5/13/chartex" xmlns:cx8="http://schemas.microsoft.com/office/drawing/2016/5/14/chartex" xmlns:mc="http://schemas.openxmlformats.org/markup-compatibility/2006" xmlns:aink="http://schemas.microsoft.com/office/drawing/2016/ink" xmlns:am3d="http://schemas.microsoft.com/office/drawing/2017/model3d" xmlns:o="urn:schemas-microsoft-com:office:office" xmlns:oel="http://schemas.microsoft.com/office/2019/extlst" xmlns:r="http://schemas.openxmlformats.org/officeDocument/2006/relationships" xmlns:m="http://schemas.openxmlformats.org/officeDocument/2006/math" xmlns:v="urn:schemas-microsoft-com:vml" xmlns:wp14="http://schemas.microsoft.com/office/word/2010/wordprocessingDrawing" xmlns:wp="http://schemas.openxmlformats.org/drawingml/2006/wordprocessingDrawing" xmlns:w10="urn:schemas-microsoft-com:office:word" xmlns:w="http://schemas.openxmlformats.org/wordprocessingml/2006/main" xmlns:w14="http://schemas.microsoft.com/office/word/2010/wordml" xmlns:w15="http://schemas.microsoft.com/office/word/2012/wordml" xmlns:w16cex="http://schemas.microsoft.com/office/word/2018/wordml/cex" xmlns:w16cid="http://schemas.microsoft.com/office/word/2016/wordml/cid" xmlns:w16="http://schemas.microsoft.com/office/word/2018/wordml" xmlns:w16du="http://schemas.microsoft.com/office/word/2023/wordml/word16du" xmlns:w16sdtdh="http://schemas.microsoft.com/office/word/2020/wordml/sdtdatahash" xmlns:w16se="http://schemas.microsoft.com/office/word/2015/wordml/symex" xmlns:wpg="http://schemas.microsoft.com/office/word/2010/wordprocessingGroup" xmlns:wpi="http://schemas.microsoft.com/office/word/2010/wordprocessingInk" xmlns:wne="http://schemas.microsoft.com/office/word/2006/wordml" xmlns:wps="http://schemas.microsoft.com/office/word/2010/wordprocessingShape" mc:Ignorable="w14 w15 w16se w16cid w16 w16cex w16sdtdh w16du wp14">
   <w:body>
+    <w:p>
+      <w:pPr>
+        <w:rPr>
+          <w:b/>
+          <w:bCs/>
+          <w:sz w:val="28"/>
+          <w:szCs w:val="28"/>
+        </w:rPr>
+      </w:pPr>
+      <w:r>
+        <w:rPr>
+          <w:b/>
+          <w:bCs/>
+          <w:sz w:val="28"/>
+          <w:szCs w:val="28"/>
+        </w:rPr>
+        <w:t>+</w:t>
+      </w:r>
+    </w:p>
     <w:p>
       <w:pPr>
         <w:rPr>
@@ -810,7 +829,6 @@
           <w:sz w:val="28"/>
           <w:szCs w:val="28"/>
         </w:rPr>
-        <w:lastRenderedPageBreak/>
         <w:t>Pragmatic Framing – Gender in Sports</w:t>
       </w:r>
     </w:p>
@@ -1271,6 +1289,12 @@
       </w:r>
     </w:p>
     <w:p>
+      <w:pPr>
+        <w:rPr>
+          <w:sz w:val="24"/>
+          <w:szCs w:val="24"/>
+        </w:rPr>
+      </w:pPr>
       <w:r>
         <w:rPr>
           <w:sz w:val="24"/>
@@ -1305,6 +1329,657 @@
           <w:szCs w:val="24"/>
         </w:rPr>
         <w:t>.</w:t>
+      </w:r>
+    </w:p>
+    <w:p/>
+    <w:p/>
+    <w:p>
+      <w:r>
+        <w:t>Add openness to belief change – lets see! As a measure.</w:t>
+      </w:r>
+    </w:p>
+    <w:p>
+      <w:r>
+        <w:t>2x2x3 mixed design.</w:t>
+      </w:r>
+    </w:p>
+    <w:p>
+      <w:r>
+        <w:t>Do 3 conditions (no exercise), frame them all as ‘in favor’ (e.g., rewrite the capital punishment one to be ‘in favor’).</w:t>
+      </w:r>
+    </w:p>
+    <w:p>
+      <w:pPr>
+        <w:rPr>
+          <w:sz w:val="28"/>
+          <w:szCs w:val="28"/>
+        </w:rPr>
+      </w:pPr>
+      <w:r>
+        <w:rPr>
+          <w:sz w:val="28"/>
+          <w:szCs w:val="28"/>
+        </w:rPr>
+        <w:lastRenderedPageBreak/>
+        <w:t>Moral Responsibility Framing –</w:t>
+      </w:r>
+      <w:r>
+        <w:rPr>
+          <w:sz w:val="28"/>
+          <w:szCs w:val="28"/>
+        </w:rPr>
+        <w:t xml:space="preserve"> Capital Punishment (In favor)</w:t>
+      </w:r>
+    </w:p>
+    <w:p>
+      <w:pPr>
+        <w:pStyle w:val="ListParagraph"/>
+        <w:numPr>
+          <w:ilvl w:val="0"/>
+          <w:numId w:val="2"/>
+        </w:numPr>
+        <w:rPr>
+          <w:sz w:val="24"/>
+          <w:szCs w:val="24"/>
+        </w:rPr>
+      </w:pPr>
+      <w:r>
+        <w:rPr>
+          <w:sz w:val="24"/>
+          <w:szCs w:val="24"/>
+        </w:rPr>
+        <w:t>Word count:</w:t>
+      </w:r>
+      <w:r>
+        <w:rPr>
+          <w:sz w:val="24"/>
+          <w:szCs w:val="24"/>
+        </w:rPr>
+        <w:t xml:space="preserve"> </w:t>
+      </w:r>
+      <w:r>
+        <w:rPr>
+          <w:b/>
+          <w:bCs/>
+          <w:sz w:val="24"/>
+          <w:szCs w:val="24"/>
+        </w:rPr>
+        <w:t>1</w:t>
+      </w:r>
+      <w:r>
+        <w:rPr>
+          <w:b/>
+          <w:bCs/>
+          <w:sz w:val="24"/>
+          <w:szCs w:val="24"/>
+        </w:rPr>
+        <w:t>09</w:t>
+      </w:r>
+    </w:p>
+    <w:p>
+      <w:pPr>
+        <w:pStyle w:val="ListParagraph"/>
+        <w:numPr>
+          <w:ilvl w:val="0"/>
+          <w:numId w:val="2"/>
+        </w:numPr>
+        <w:rPr>
+          <w:sz w:val="24"/>
+          <w:szCs w:val="24"/>
+        </w:rPr>
+      </w:pPr>
+      <w:r>
+        <w:rPr>
+          <w:sz w:val="24"/>
+          <w:szCs w:val="24"/>
+        </w:rPr>
+        <w:t xml:space="preserve">Flesh-Kincaid Readability Score: </w:t>
+      </w:r>
+      <w:r>
+        <w:rPr>
+          <w:b/>
+          <w:bCs/>
+          <w:sz w:val="24"/>
+          <w:szCs w:val="24"/>
+        </w:rPr>
+        <w:t>5</w:t>
+      </w:r>
+      <w:r>
+        <w:rPr>
+          <w:b/>
+          <w:bCs/>
+          <w:sz w:val="24"/>
+          <w:szCs w:val="24"/>
+        </w:rPr>
+        <w:t>0</w:t>
+      </w:r>
+      <w:r>
+        <w:rPr>
+          <w:b/>
+          <w:bCs/>
+          <w:sz w:val="24"/>
+          <w:szCs w:val="24"/>
+        </w:rPr>
+        <w:t>.</w:t>
+      </w:r>
+      <w:r>
+        <w:rPr>
+          <w:b/>
+          <w:bCs/>
+          <w:sz w:val="24"/>
+          <w:szCs w:val="24"/>
+        </w:rPr>
+        <w:t>92</w:t>
+      </w:r>
+      <w:r>
+        <w:rPr>
+          <w:b/>
+          <w:bCs/>
+          <w:sz w:val="24"/>
+          <w:szCs w:val="24"/>
+        </w:rPr>
+        <w:t xml:space="preserve"> (HS Level)</w:t>
+      </w:r>
+    </w:p>
+    <w:p>
+      <w:pPr>
+        <w:rPr>
+          <w:sz w:val="24"/>
+          <w:szCs w:val="24"/>
+        </w:rPr>
+      </w:pPr>
+      <w:r>
+        <w:rPr>
+          <w:sz w:val="24"/>
+          <w:szCs w:val="24"/>
+        </w:rPr>
+        <w:t xml:space="preserve">In many countries, killing is used as punishment for a crime. This is capital punishment (or the death penalty). Should </w:t>
+      </w:r>
+      <w:r>
+        <w:rPr>
+          <w:sz w:val="24"/>
+          <w:szCs w:val="24"/>
+        </w:rPr>
+        <w:t>this be</w:t>
+      </w:r>
+      <w:r>
+        <w:rPr>
+          <w:sz w:val="24"/>
+          <w:szCs w:val="24"/>
+        </w:rPr>
+        <w:t xml:space="preserve"> used in America?</w:t>
+      </w:r>
+    </w:p>
+    <w:p>
+      <w:pPr>
+        <w:rPr>
+          <w:sz w:val="24"/>
+          <w:szCs w:val="24"/>
+        </w:rPr>
+      </w:pPr>
+      <w:r>
+        <w:rPr>
+          <w:sz w:val="24"/>
+          <w:szCs w:val="24"/>
+        </w:rPr>
+        <w:t xml:space="preserve">Many believe </w:t>
+      </w:r>
+      <w:r>
+        <w:rPr>
+          <w:sz w:val="24"/>
+          <w:szCs w:val="24"/>
+        </w:rPr>
+        <w:t>that capital punishment is ethical. Those who murder or do worse, give up their right to life.</w:t>
+      </w:r>
+      <w:r>
+        <w:rPr>
+          <w:sz w:val="24"/>
+          <w:szCs w:val="24"/>
+        </w:rPr>
+        <w:t xml:space="preserve"> </w:t>
+      </w:r>
+      <w:r>
+        <w:rPr>
+          <w:sz w:val="24"/>
+          <w:szCs w:val="24"/>
+        </w:rPr>
+        <w:t>Capital punishment is a fair form of retribution</w:t>
+      </w:r>
+      <w:r>
+        <w:rPr>
+          <w:sz w:val="24"/>
+          <w:szCs w:val="24"/>
+        </w:rPr>
+        <w:t>.</w:t>
+      </w:r>
+    </w:p>
+    <w:p>
+      <w:pPr>
+        <w:rPr>
+          <w:sz w:val="24"/>
+          <w:szCs w:val="24"/>
+        </w:rPr>
+      </w:pPr>
+      <w:r>
+        <w:rPr>
+          <w:sz w:val="24"/>
+          <w:szCs w:val="24"/>
+        </w:rPr>
+        <w:t xml:space="preserve">Capital </w:t>
+      </w:r>
+      <w:r>
+        <w:rPr>
+          <w:sz w:val="24"/>
+          <w:szCs w:val="24"/>
+        </w:rPr>
+        <w:t xml:space="preserve">punishment in America </w:t>
+      </w:r>
+      <w:r>
+        <w:rPr>
+          <w:sz w:val="24"/>
+          <w:szCs w:val="24"/>
+        </w:rPr>
+        <w:t xml:space="preserve">deters </w:t>
+      </w:r>
+      <w:r>
+        <w:rPr>
+          <w:sz w:val="24"/>
+          <w:szCs w:val="24"/>
+        </w:rPr>
+        <w:t>potential</w:t>
+      </w:r>
+      <w:r>
+        <w:rPr>
+          <w:sz w:val="24"/>
+          <w:szCs w:val="24"/>
+        </w:rPr>
+        <w:t xml:space="preserve"> killers from murdering. Protecting the lives of the guilty over innocents is </w:t>
+      </w:r>
+      <w:r>
+        <w:rPr>
+          <w:sz w:val="24"/>
+          <w:szCs w:val="24"/>
+        </w:rPr>
+        <w:t xml:space="preserve">morally </w:t>
+      </w:r>
+      <w:r>
+        <w:rPr>
+          <w:sz w:val="24"/>
+          <w:szCs w:val="24"/>
+        </w:rPr>
+        <w:t xml:space="preserve">wrong. </w:t>
+      </w:r>
+      <w:r>
+        <w:rPr>
+          <w:sz w:val="24"/>
+          <w:szCs w:val="24"/>
+        </w:rPr>
+        <w:t xml:space="preserve">Those who are executed cannot </w:t>
+      </w:r>
+      <w:r>
+        <w:rPr>
+          <w:sz w:val="24"/>
+          <w:szCs w:val="24"/>
+        </w:rPr>
+        <w:t>kill again</w:t>
+      </w:r>
+      <w:r>
+        <w:rPr>
+          <w:sz w:val="24"/>
+          <w:szCs w:val="24"/>
+        </w:rPr>
+        <w:t xml:space="preserve">. </w:t>
+      </w:r>
+    </w:p>
+    <w:p>
+      <w:pPr>
+        <w:rPr>
+          <w:sz w:val="24"/>
+          <w:szCs w:val="24"/>
+        </w:rPr>
+      </w:pPr>
+      <w:r>
+        <w:rPr>
+          <w:sz w:val="24"/>
+          <w:szCs w:val="24"/>
+        </w:rPr>
+        <w:t xml:space="preserve">Capital punishment is </w:t>
+      </w:r>
+      <w:r>
+        <w:rPr>
+          <w:sz w:val="24"/>
+          <w:szCs w:val="24"/>
+        </w:rPr>
+        <w:t>an</w:t>
+      </w:r>
+      <w:r>
+        <w:rPr>
+          <w:sz w:val="24"/>
+          <w:szCs w:val="24"/>
+        </w:rPr>
+        <w:t xml:space="preserve"> ethical thing to do</w:t>
+      </w:r>
+      <w:r>
+        <w:rPr>
+          <w:sz w:val="24"/>
+          <w:szCs w:val="24"/>
+        </w:rPr>
+        <w:t xml:space="preserve">. Society pays large moral costs </w:t>
+      </w:r>
+      <w:r>
+        <w:rPr>
+          <w:sz w:val="24"/>
+          <w:szCs w:val="24"/>
+        </w:rPr>
+        <w:t xml:space="preserve">when it keeps </w:t>
+      </w:r>
+      <w:r>
+        <w:rPr>
+          <w:sz w:val="24"/>
+          <w:szCs w:val="24"/>
+        </w:rPr>
+        <w:t>its</w:t>
+      </w:r>
+      <w:r>
+        <w:rPr>
+          <w:sz w:val="24"/>
+          <w:szCs w:val="24"/>
+        </w:rPr>
+        <w:t xml:space="preserve"> worst criminals alive</w:t>
+      </w:r>
+      <w:r>
+        <w:rPr>
+          <w:sz w:val="24"/>
+          <w:szCs w:val="24"/>
+        </w:rPr>
+        <w:t xml:space="preserve">. America </w:t>
+      </w:r>
+      <w:r>
+        <w:rPr>
+          <w:sz w:val="24"/>
+          <w:szCs w:val="24"/>
+        </w:rPr>
+        <w:t>has to allow capital punishment to be used</w:t>
+      </w:r>
+      <w:r>
+        <w:rPr>
+          <w:sz w:val="24"/>
+          <w:szCs w:val="24"/>
+        </w:rPr>
+        <w:t>.</w:t>
+      </w:r>
+    </w:p>
+    <w:p/>
+    <w:p>
+      <w:pPr>
+        <w:rPr>
+          <w:sz w:val="28"/>
+          <w:szCs w:val="28"/>
+        </w:rPr>
+      </w:pPr>
+      <w:r>
+        <w:rPr>
+          <w:sz w:val="28"/>
+          <w:szCs w:val="28"/>
+        </w:rPr>
+        <w:t xml:space="preserve">Pragmatic Framing – </w:t>
+      </w:r>
+      <w:r>
+        <w:rPr>
+          <w:sz w:val="28"/>
+          <w:szCs w:val="28"/>
+        </w:rPr>
+        <w:t>Capital Punishment (in favor)</w:t>
+      </w:r>
+    </w:p>
+    <w:p>
+      <w:pPr>
+        <w:pStyle w:val="ListParagraph"/>
+        <w:numPr>
+          <w:ilvl w:val="0"/>
+          <w:numId w:val="2"/>
+        </w:numPr>
+        <w:rPr>
+          <w:sz w:val="24"/>
+          <w:szCs w:val="24"/>
+        </w:rPr>
+      </w:pPr>
+      <w:r>
+        <w:rPr>
+          <w:sz w:val="24"/>
+          <w:szCs w:val="24"/>
+        </w:rPr>
+        <w:t>Word count:</w:t>
+      </w:r>
+      <w:r>
+        <w:rPr>
+          <w:sz w:val="24"/>
+          <w:szCs w:val="24"/>
+        </w:rPr>
+        <w:t xml:space="preserve"> </w:t>
+      </w:r>
+      <w:r>
+        <w:rPr>
+          <w:b/>
+          <w:bCs/>
+          <w:sz w:val="24"/>
+          <w:szCs w:val="24"/>
+        </w:rPr>
+        <w:t>1</w:t>
+      </w:r>
+      <w:r>
+        <w:rPr>
+          <w:b/>
+          <w:bCs/>
+          <w:sz w:val="24"/>
+          <w:szCs w:val="24"/>
+        </w:rPr>
+        <w:t>2</w:t>
+      </w:r>
+      <w:r>
+        <w:rPr>
+          <w:b/>
+          <w:bCs/>
+          <w:sz w:val="24"/>
+          <w:szCs w:val="24"/>
+        </w:rPr>
+        <w:t>0</w:t>
+      </w:r>
+    </w:p>
+    <w:p>
+      <w:pPr>
+        <w:pStyle w:val="ListParagraph"/>
+        <w:numPr>
+          <w:ilvl w:val="0"/>
+          <w:numId w:val="2"/>
+        </w:numPr>
+        <w:rPr>
+          <w:sz w:val="24"/>
+          <w:szCs w:val="24"/>
+        </w:rPr>
+      </w:pPr>
+      <w:r>
+        <w:rPr>
+          <w:sz w:val="24"/>
+          <w:szCs w:val="24"/>
+        </w:rPr>
+        <w:t xml:space="preserve">Flesh-Kincaid Readability Score: </w:t>
+      </w:r>
+      <w:r>
+        <w:rPr>
+          <w:b/>
+          <w:bCs/>
+          <w:sz w:val="24"/>
+          <w:szCs w:val="24"/>
+        </w:rPr>
+        <w:t>5</w:t>
+      </w:r>
+      <w:r>
+        <w:rPr>
+          <w:b/>
+          <w:bCs/>
+          <w:sz w:val="24"/>
+          <w:szCs w:val="24"/>
+        </w:rPr>
+        <w:t>3</w:t>
+      </w:r>
+      <w:r>
+        <w:rPr>
+          <w:b/>
+          <w:bCs/>
+          <w:sz w:val="24"/>
+          <w:szCs w:val="24"/>
+        </w:rPr>
+        <w:t>.</w:t>
+      </w:r>
+      <w:r>
+        <w:rPr>
+          <w:b/>
+          <w:bCs/>
+          <w:sz w:val="24"/>
+          <w:szCs w:val="24"/>
+        </w:rPr>
+        <w:t>6</w:t>
+      </w:r>
+      <w:r>
+        <w:rPr>
+          <w:b/>
+          <w:bCs/>
+          <w:sz w:val="24"/>
+          <w:szCs w:val="24"/>
+        </w:rPr>
+        <w:t>5 (HS Level)</w:t>
+      </w:r>
+    </w:p>
+    <w:p>
+      <w:pPr>
+        <w:rPr>
+          <w:sz w:val="24"/>
+          <w:szCs w:val="24"/>
+        </w:rPr>
+      </w:pPr>
+      <w:r>
+        <w:rPr>
+          <w:sz w:val="24"/>
+          <w:szCs w:val="24"/>
+        </w:rPr>
+        <w:t>In many countries, killing is used as punishment for a crime. This is capital punishment (or the death penalty). Should this be used in America?</w:t>
+      </w:r>
+    </w:p>
+    <w:p>
+      <w:pPr>
+        <w:rPr>
+          <w:sz w:val="24"/>
+          <w:szCs w:val="24"/>
+        </w:rPr>
+      </w:pPr>
+      <w:r>
+        <w:rPr>
+          <w:sz w:val="24"/>
+          <w:szCs w:val="24"/>
+        </w:rPr>
+        <w:t xml:space="preserve">Many believe that capital punishment is </w:t>
+      </w:r>
+      <w:r>
+        <w:rPr>
+          <w:sz w:val="24"/>
+          <w:szCs w:val="24"/>
+        </w:rPr>
+        <w:t>a practical choice</w:t>
+      </w:r>
+      <w:r>
+        <w:rPr>
+          <w:sz w:val="24"/>
+          <w:szCs w:val="24"/>
+        </w:rPr>
+        <w:t xml:space="preserve">. </w:t>
+      </w:r>
+      <w:r>
+        <w:rPr>
+          <w:sz w:val="24"/>
+          <w:szCs w:val="24"/>
+        </w:rPr>
+        <w:t>The cost of an execution is a one-time thing. Keeping a criminal in prison</w:t>
+      </w:r>
+      <w:r>
+        <w:rPr>
+          <w:sz w:val="24"/>
+          <w:szCs w:val="24"/>
+        </w:rPr>
+        <w:t xml:space="preserve"> instead</w:t>
+      </w:r>
+      <w:r>
+        <w:rPr>
+          <w:sz w:val="24"/>
+          <w:szCs w:val="24"/>
+        </w:rPr>
+        <w:t xml:space="preserve"> drains tax dollars for </w:t>
+      </w:r>
+      <w:r>
+        <w:rPr>
+          <w:sz w:val="24"/>
+          <w:szCs w:val="24"/>
+        </w:rPr>
+        <w:t>the rest of their life.</w:t>
+      </w:r>
+    </w:p>
+    <w:p>
+      <w:pPr>
+        <w:rPr>
+          <w:sz w:val="24"/>
+          <w:szCs w:val="24"/>
+        </w:rPr>
+      </w:pPr>
+      <w:r>
+        <w:rPr>
+          <w:sz w:val="24"/>
+          <w:szCs w:val="24"/>
+        </w:rPr>
+        <w:t xml:space="preserve">Capital punishment is reasonable because it is proportional. Those who have done good things deserve good treatment. It is likewise </w:t>
+      </w:r>
+      <w:r>
+        <w:rPr>
+          <w:sz w:val="24"/>
+          <w:szCs w:val="24"/>
+        </w:rPr>
+        <w:t>rational</w:t>
+      </w:r>
+      <w:r>
+        <w:rPr>
+          <w:sz w:val="24"/>
+          <w:szCs w:val="24"/>
+        </w:rPr>
+        <w:t xml:space="preserve"> to punish killers with death.</w:t>
+      </w:r>
+      <w:r>
+        <w:rPr>
+          <w:sz w:val="24"/>
+          <w:szCs w:val="24"/>
+        </w:rPr>
+        <w:t xml:space="preserve"> Those who are executed cannot kill again. </w:t>
+      </w:r>
+    </w:p>
+    <w:p>
+      <w:r>
+        <w:rPr>
+          <w:sz w:val="24"/>
+          <w:szCs w:val="24"/>
+        </w:rPr>
+        <w:t xml:space="preserve">Capital punishment is </w:t>
+      </w:r>
+      <w:r>
+        <w:rPr>
+          <w:sz w:val="24"/>
+          <w:szCs w:val="24"/>
+        </w:rPr>
+        <w:t>a practical thing to do</w:t>
+      </w:r>
+      <w:r>
+        <w:rPr>
+          <w:sz w:val="24"/>
+          <w:szCs w:val="24"/>
+        </w:rPr>
+        <w:t>. Society pays large costs when it keeps its worst criminals alive. America has to allow capital punishment to be used.</w:t>
       </w:r>
     </w:p>
     <w:sectPr>

</xml_diff>